<commit_message>
most of its there
</commit_message>
<xml_diff>
--- a/Week4_DiscoverLogic/BachmeierNTIM8130-4.docx
+++ b/Week4_DiscoverLogic/BachmeierNTIM8130-4.docx
@@ -119,7 +119,12 @@
     <w:p>
       <w:r>
         <w:tab/>
-        <w:t>It is not possible to answer a question if either the question or the necessary facts are not known.  Consider the scenario where the organization wants to execute the most efficient marketing campaign using the least amount of resources.  Without proper planning, the business might stumble upon an acceptable deliverable (local maxima) though they are unlikely to encounter the global maxima.  If instead, the company specifically defined the objective as increase awareness of their product to minorities and underserved rural populations, then it becomes possible to rate the quality of supporting evidence.  Now that a logical base case exists, the company can review public and private data providers and perform an initial inclusion filter.  For instance, governmental census information contains population statistics that describe high-value segments to place physical advertisements.</w:t>
+        <w:t>It is not possible to answer a question if either the question or the necessary facts are not known.  Consider the scenario where the organization wants to execute the most efficient marketing campaign using the least amount of resources.  Without proper planning, the business might stumble upon an acceptable deliverable (local maxima) though they are unlikely to encounter the global maxima.  If instead, the company specifically defined the objective as increase awareness of their product to minorities and underserved rural populat</w:t>
+      </w:r>
+      <w:bookmarkStart w:id="0" w:name="_GoBack"/>
+      <w:bookmarkEnd w:id="0"/>
+      <w:r>
+        <w:t>ions, then it becomes possible to rate the quality of supporting evidence.  Now that a logical base case exists, the company can review public and private data providers and perform an initial inclusion filter.  For instance, governmental census information contains population statistics that describe high-value segments to place physical advertisements.</w:t>
       </w:r>
       <w:r>
         <w:t xml:space="preserve">  Though even within this vast dataset, only a subset will be useful today or even tomorrow.  Perhaps the organization has a strong presence in the southwest, and the business model does not support expanding into the northeast (e.g., licensing, political, or transportation concerns).  These limitations remove the need to have either humans or machines mine those areas</w:t>
@@ -147,7 +152,13 @@
         <w:t>After repeating this filtration process multiple times, the conversation can transition the focus to the shape and volume of these facts.</w:t>
       </w:r>
       <w:r>
-        <w:t xml:space="preserve">  If the analyst is attempting to build a statistical model across five thousand features, they will need a lot more data than an alternative that contains five features.  Wall and Toit (2011) suggest that a minimum of ten examples need to exist for every parameter.  That logically makes sense as a deficit of information leads to </w:t>
+        <w:t xml:space="preserve">  If the analyst is attempting to build a statistical model across five thousand features, they will need a lot more data than an alternative that contains five features.  Wa</w:t>
+      </w:r>
+      <w:r>
+        <w:t>a</w:t>
+      </w:r>
+      <w:r>
+        <w:t xml:space="preserve">l and Toit (2011) suggest that a minimum of ten examples need to exist for every parameter.  That logically makes sense as a deficit of information leads to </w:t>
       </w:r>
       <w:r>
         <w:lastRenderedPageBreak/>
@@ -595,11 +606,211 @@
       <w:pPr>
         <w:pStyle w:val="Heading2"/>
       </w:pPr>
-      <w:bookmarkStart w:id="0" w:name="_GoBack"/>
-      <w:bookmarkEnd w:id="0"/>
       <w:r>
         <w:lastRenderedPageBreak/>
-        <w:t>Particle Swarm</w:t>
+        <w:t>Neural Networks</w:t>
+      </w:r>
+    </w:p>
+    <w:p>
+      <w:r>
+        <w:tab/>
+        <w:t>The goal of a Multi-Layer P</w:t>
+      </w:r>
+      <w:r>
+        <w:t>erceptron</w:t>
+      </w:r>
+      <w:r>
+        <w:t xml:space="preserve"> (MLP) algorithm is to map a non-parametric set of inputs to a parametric set of outputs, by approximating an intermediary mapping function (the hidden layer).  A fully connected graph can represent this structure, such that all inputs connect to the hidden layer, which in turn connects to all outputs.  Then through an iterative process, examples are fed through the graph, followed by backpropagation adjusting the weights in response to the chosen output versus the expected value</w:t>
+      </w:r>
+      <w:sdt>
+        <w:sdtPr>
+          <w:id w:val="-1042279222"/>
+          <w:citation/>
+        </w:sdtPr>
+        <w:sdtContent>
+          <w:r>
+            <w:fldChar w:fldCharType="begin"/>
+          </w:r>
+          <w:r>
+            <w:instrText xml:space="preserve"> CITATION NgA16 \l 1033 </w:instrText>
+          </w:r>
+          <w:r>
+            <w:fldChar w:fldCharType="separate"/>
+          </w:r>
+          <w:r>
+            <w:rPr>
+              <w:noProof/>
+            </w:rPr>
+            <w:t xml:space="preserve"> (Ng, 2016)</w:t>
+          </w:r>
+          <w:r>
+            <w:fldChar w:fldCharType="end"/>
+          </w:r>
+        </w:sdtContent>
+      </w:sdt>
+      <w:r>
+        <w:t xml:space="preserve">.  According to </w:t>
+      </w:r>
+      <w:proofErr w:type="spellStart"/>
+      <w:r>
+        <w:t>Fridman</w:t>
+      </w:r>
+      <w:proofErr w:type="spellEnd"/>
+      <w:r>
+        <w:t xml:space="preserve"> (2017), backpropagation is a recursive process of taking the partial derivative of two logic gates and then applying a weighted update.  He expands on the idea of these connected graphs with an example of image classification passing through several three layers to extract edges, corners, object parts, and finally, predict object identity.  While the mathematical basis and engineer</w:t>
+      </w:r>
+      <w:r>
+        <w:t>ing</w:t>
+      </w:r>
+      <w:r>
+        <w:t xml:space="preserve"> steps are fairly procedural, the efficient design of the </w:t>
+      </w:r>
+      <w:r>
+        <w:t xml:space="preserve">network </w:t>
+      </w:r>
+      <w:r>
+        <w:t xml:space="preserve">architecture </w:t>
+      </w:r>
+      <w:r>
+        <w:t xml:space="preserve">requires both </w:t>
+      </w:r>
+      <w:r>
+        <w:t>art and science</w:t>
+      </w:r>
+      <w:r>
+        <w:t xml:space="preserve"> </w:t>
+      </w:r>
+      <w:sdt>
+        <w:sdtPr>
+          <w:id w:val="1903474683"/>
+          <w:citation/>
+        </w:sdtPr>
+        <w:sdtContent>
+          <w:r>
+            <w:fldChar w:fldCharType="begin"/>
+          </w:r>
+          <w:r>
+            <w:instrText xml:space="preserve">CITATION AUT11 \l 1033 </w:instrText>
+          </w:r>
+          <w:r>
+            <w:fldChar w:fldCharType="separate"/>
+          </w:r>
+          <w:r>
+            <w:rPr>
+              <w:noProof/>
+            </w:rPr>
+            <w:t xml:space="preserve"> (Waal &amp; Toit, 2011)</w:t>
+          </w:r>
+          <w:r>
+            <w:fldChar w:fldCharType="end"/>
+          </w:r>
+        </w:sdtContent>
+      </w:sdt>
+      <w:r>
+        <w:t>.</w:t>
+      </w:r>
+      <w:r>
+        <w:t xml:space="preserve">  Perhaps the artfulness comes from a lack of planning or awareness of how the </w:t>
+      </w:r>
+      <w:r>
+        <w:rPr>
+          <w:i/>
+          <w:iCs/>
+        </w:rPr>
+        <w:t>ensemble</w:t>
+      </w:r>
+      <w:r>
+        <w:t xml:space="preserve"> of distinct training subsystems combines.  There’s no reason to assume every node is fully connected or has an edge weight above zero (see Figure 3).  A logical representation might consider feature ‘x1’ connected to N neurons that regress one output, with feature ‘x2’ implementing some classification pattern.  These network segments are producing signals that collaborate to provide a richer inference about the broader topology.</w:t>
+      </w:r>
+    </w:p>
+    <w:p>
+      <w:pPr>
+        <w:pStyle w:val="Caption"/>
+      </w:pPr>
+      <w:r>
+        <w:t xml:space="preserve">Figure </w:t>
+      </w:r>
+      <w:fldSimple w:instr=" SEQ Figure \* ARABIC ">
+        <w:r>
+          <w:rPr>
+            <w:noProof/>
+          </w:rPr>
+          <w:t>3</w:t>
+        </w:r>
+      </w:fldSimple>
+      <w:r>
+        <w:t xml:space="preserve"> GANN Architecture </w:t>
+      </w:r>
+      <w:sdt>
+        <w:sdtPr>
+          <w:id w:val="53901982"/>
+          <w:citation/>
+        </w:sdtPr>
+        <w:sdtContent>
+          <w:r>
+            <w:fldChar w:fldCharType="begin"/>
+          </w:r>
+          <w:r>
+            <w:instrText xml:space="preserve">CITATION AUT11 \p 399 \l 1033 </w:instrText>
+          </w:r>
+          <w:r>
+            <w:fldChar w:fldCharType="separate"/>
+          </w:r>
+          <w:r>
+            <w:rPr>
+              <w:noProof/>
+            </w:rPr>
+            <w:t>(Waal &amp; Toit, 2011, p. 399)</w:t>
+          </w:r>
+          <w:r>
+            <w:fldChar w:fldCharType="end"/>
+          </w:r>
+        </w:sdtContent>
+      </w:sdt>
+    </w:p>
+    <w:p>
+      <w:pPr>
+        <w:jc w:val="center"/>
+      </w:pPr>
+      <w:r>
+        <w:rPr>
+          <w:noProof/>
+        </w:rPr>
+        <w:drawing>
+          <wp:inline distT="0" distB="0" distL="0" distR="0" wp14:anchorId="541F70A2" wp14:editId="09C1C088">
+            <wp:extent cx="2182822" cy="1591294"/>
+            <wp:effectExtent l="0" t="0" r="8255" b="9525"/>
+            <wp:docPr id="4" name="Picture 4"/>
+            <wp:cNvGraphicFramePr>
+              <a:graphicFrameLocks xmlns:a="http://schemas.openxmlformats.org/drawingml/2006/main" noChangeAspect="1"/>
+            </wp:cNvGraphicFramePr>
+            <a:graphic xmlns:a="http://schemas.openxmlformats.org/drawingml/2006/main">
+              <a:graphicData uri="http://schemas.openxmlformats.org/drawingml/2006/picture">
+                <pic:pic xmlns:pic="http://schemas.openxmlformats.org/drawingml/2006/picture">
+                  <pic:nvPicPr>
+                    <pic:cNvPr id="1" name=""/>
+                    <pic:cNvPicPr/>
+                  </pic:nvPicPr>
+                  <pic:blipFill>
+                    <a:blip r:embed="rId9"/>
+                    <a:stretch>
+                      <a:fillRect/>
+                    </a:stretch>
+                  </pic:blipFill>
+                  <pic:spPr>
+                    <a:xfrm>
+                      <a:off x="0" y="0"/>
+                      <a:ext cx="2202611" cy="1605721"/>
+                    </a:xfrm>
+                    <a:prstGeom prst="rect">
+                      <a:avLst/>
+                    </a:prstGeom>
+                  </pic:spPr>
+                </pic:pic>
+              </a:graphicData>
+            </a:graphic>
+          </wp:inline>
+        </w:drawing>
       </w:r>
     </w:p>
     <w:p>
@@ -607,20 +818,137 @@
         <w:pStyle w:val="Heading2"/>
       </w:pPr>
       <w:r>
-        <w:t>Genetic Algorithm</w:t>
-      </w:r>
-    </w:p>
-    <w:p>
-      <w:pPr>
-        <w:pStyle w:val="Heading2"/>
-      </w:pPr>
-      <w:r>
-        <w:t>Neural Networks</w:t>
-      </w:r>
-    </w:p>
-    <w:p/>
+        <w:lastRenderedPageBreak/>
+        <w:t>Neural Network Experiment</w:t>
+      </w:r>
+    </w:p>
+    <w:p>
+      <w:pPr>
+        <w:ind w:firstLine="720"/>
+      </w:pPr>
+      <w:r>
+        <w:t xml:space="preserve">Consider the scenario of mapping 28x28 images of clothing to ten categorical labels (e.g., hats versus coats).  The number of input features (neurons) is 784, and there will be ten output neurons—how many neurons should exist in the middle?  </w:t>
+      </w:r>
+      <w:proofErr w:type="spellStart"/>
+      <w:r>
+        <w:t>Rosebrock</w:t>
+      </w:r>
+      <w:proofErr w:type="spellEnd"/>
+      <w:r>
+        <w:t xml:space="preserve"> (2019) provides an example solution</w:t>
+      </w:r>
+      <w:r>
+        <w:t xml:space="preserve"> (see Figure 4)</w:t>
+      </w:r>
+      <w:r>
+        <w:t xml:space="preserve"> to Fashion MNIST that begins with </w:t>
+      </w:r>
+      <w:r>
+        <w:t xml:space="preserve">feature reduction through two </w:t>
+      </w:r>
+      <w:r>
+        <w:t>max-pooling hidden layers</w:t>
+      </w:r>
+      <w:r>
+        <w:t xml:space="preserve"> and batch normalization</w:t>
+      </w:r>
+      <w:r>
+        <w:t xml:space="preserve">.  </w:t>
+      </w:r>
+      <w:r>
+        <w:t xml:space="preserve">After cleaning, the solution uses a single 512-neuron hidden layer to predict one of ten output categories (with </w:t>
+      </w:r>
+      <w:proofErr w:type="spellStart"/>
+      <w:r>
+        <w:t>softmax</w:t>
+      </w:r>
+      <w:proofErr w:type="spellEnd"/>
+      <w:r>
+        <w:t xml:space="preserve">).  Reducing the size of the hidden layer to 128 or 256 has minimal impact on the cross-validation scores, though </w:t>
+      </w:r>
+      <w:proofErr w:type="gramStart"/>
+      <w:r>
+        <w:t>really low</w:t>
+      </w:r>
+      <w:proofErr w:type="gramEnd"/>
+      <w:r>
+        <w:t xml:space="preserve"> values of 5 to 16 negatively impact accuracy.  In this specific example, changing the activation functions (e.g., </w:t>
+      </w:r>
+      <w:proofErr w:type="spellStart"/>
+      <w:r>
+        <w:t>softmax</w:t>
+      </w:r>
+      <w:proofErr w:type="spellEnd"/>
+      <w:r>
+        <w:t xml:space="preserve"> to tan-h) creates more performance fluctuation than any other knob, with model accuracy ranging from 20 to 85%. </w:t>
+      </w:r>
+    </w:p>
+    <w:p>
+      <w:pPr>
+        <w:pStyle w:val="Caption"/>
+      </w:pPr>
+      <w:r>
+        <w:t xml:space="preserve">Figure </w:t>
+      </w:r>
+      <w:fldSimple w:instr=" SEQ Figure \* ARABIC ">
+        <w:r>
+          <w:rPr>
+            <w:noProof/>
+          </w:rPr>
+          <w:t>4</w:t>
+        </w:r>
+      </w:fldSimple>
+      <w:r>
+        <w:t>: Fashion MNIST</w:t>
+      </w:r>
+    </w:p>
+    <w:p>
+      <w:pPr>
+        <w:jc w:val="center"/>
+      </w:pPr>
+      <w:r>
+        <w:rPr>
+          <w:noProof/>
+        </w:rPr>
+        <w:drawing>
+          <wp:inline distT="0" distB="0" distL="0" distR="0" wp14:anchorId="59915455" wp14:editId="0C5B35C4">
+            <wp:extent cx="2695699" cy="1460693"/>
+            <wp:effectExtent l="0" t="0" r="0" b="6350"/>
+            <wp:docPr id="3" name="Picture 3"/>
+            <wp:cNvGraphicFramePr>
+              <a:graphicFrameLocks xmlns:a="http://schemas.openxmlformats.org/drawingml/2006/main" noChangeAspect="1"/>
+            </wp:cNvGraphicFramePr>
+            <a:graphic xmlns:a="http://schemas.openxmlformats.org/drawingml/2006/main">
+              <a:graphicData uri="http://schemas.openxmlformats.org/drawingml/2006/picture">
+                <pic:pic xmlns:pic="http://schemas.openxmlformats.org/drawingml/2006/picture">
+                  <pic:nvPicPr>
+                    <pic:cNvPr id="1" name=""/>
+                    <pic:cNvPicPr/>
+                  </pic:nvPicPr>
+                  <pic:blipFill>
+                    <a:blip r:embed="rId10"/>
+                    <a:stretch>
+                      <a:fillRect/>
+                    </a:stretch>
+                  </pic:blipFill>
+                  <pic:spPr>
+                    <a:xfrm>
+                      <a:off x="0" y="0"/>
+                      <a:ext cx="2709728" cy="1468295"/>
+                    </a:xfrm>
+                    <a:prstGeom prst="rect">
+                      <a:avLst/>
+                    </a:prstGeom>
+                  </pic:spPr>
+                </pic:pic>
+              </a:graphicData>
+            </a:graphic>
+          </wp:inline>
+        </w:drawing>
+      </w:r>
+    </w:p>
     <w:sectPr>
-      <w:headerReference w:type="default" r:id="rId9"/>
+      <w:headerReference w:type="default" r:id="rId11"/>
       <w:pgSz w:w="12240" w:h="15840"/>
       <w:pgMar w:top="1440" w:right="1440" w:bottom="1440" w:left="1440" w:header="720" w:footer="720" w:gutter="0"/>
       <w:pgNumType w:start="0"/>
@@ -1713,16 +2041,6 @@
 <file path=customXml/item1.xml><?xml version="1.0" encoding="utf-8"?>
 <b:Sources xmlns:b="http://schemas.openxmlformats.org/officeDocument/2006/bibliography" xmlns="http://schemas.openxmlformats.org/officeDocument/2006/bibliography" SelectedStyle="\APASixthEditionOfficeOnline.xsl" StyleName="APA" Version="6">
   <b:Source>
-    <b:Tag>AUT11</b:Tag>
-    <b:SourceType>JournalArticle</b:SourceType>
-    <b:Guid>{5156CB7B-EFA7-44BD-9F99-7986D39254BD}</b:Guid>
-    <b:Title>AUTOMATION OF GENERALIZED ADDITIVE NEURAL NETWORKS FOR PREDICTIVE DATA MINING</b:Title>
-    <b:JournalName>Applied Artificial Intelligence. May/Jun2011, Vol. 25 Issue 5</b:JournalName>
-    <b:Year>2011</b:Year>
-    <b:Pages>380-425</b:Pages>
-    <b:RefOrder>2</b:RefOrder>
-  </b:Source>
-  <b:Source>
     <b:Tag>Sne15</b:Tag>
     <b:SourceType>JournalArticle</b:SourceType>
     <b:Guid>{4DB49E78-1E5A-428C-A781-5471B178F25D}</b:Guid>
@@ -1740,7 +2058,7 @@
     <b:JournalName>Quality Engineering Volume 27</b:JournalName>
     <b:Year>2015</b:Year>
     <b:Pages>477-487</b:Pages>
-    <b:RefOrder>3</b:RefOrder>
+    <b:RefOrder>4</b:RefOrder>
   </b:Source>
   <b:Source>
     <b:Tag>Kah14</b:Tag>
@@ -1777,13 +2095,101 @@
     <b:Month>March</b:Month>
     <b:Day>1</b:Day>
     <b:URL>https://www.opensourceshakespeare.org/views/plays/plays.php</b:URL>
-    <b:RefOrder>4</b:RefOrder>
+    <b:RefOrder>5</b:RefOrder>
+  </b:Source>
+  <b:Source>
+    <b:Tag>Fri17</b:Tag>
+    <b:SourceType>InternetSite</b:SourceType>
+    <b:Guid>{475A1ED8-ED66-42DE-937C-C7973D65B56B}</b:Guid>
+    <b:Author>
+      <b:Author>
+        <b:NameList>
+          <b:Person>
+            <b:Last>Fridman</b:Last>
+            <b:First>L</b:First>
+          </b:Person>
+        </b:NameList>
+      </b:Author>
+    </b:Author>
+    <b:Title>MIT 6.S094: Introduction to Deep Learning and Self-Driving Cars</b:Title>
+    <b:InternetSiteTitle>YouTube</b:InternetSiteTitle>
+    <b:Year>2017</b:Year>
+    <b:Month>January</b:Month>
+    <b:Day>16</b:Day>
+    <b:URL>https://www.youtube.com/watch?v=1L0TKZQcUtA&amp;feature=youtu.be</b:URL>
+    <b:RefOrder>6</b:RefOrder>
+  </b:Source>
+  <b:Source>
+    <b:Tag>AUT11</b:Tag>
+    <b:SourceType>JournalArticle</b:SourceType>
+    <b:Guid>{1FB0116D-731B-4417-928E-A80DFDD0176D}</b:Guid>
+    <b:Title>AUTOMATION OF GENERALIZED ADDITIVE NEURAL NETWORKS FOR PREDICTIVE DATA MINING</b:Title>
+    <b:JournalName>Applied Artificial Intelligence. May/Jun2011, Vol. 25 Issue 5</b:JournalName>
+    <b:Year>2011</b:Year>
+    <b:Pages>380-425</b:Pages>
+    <b:Author>
+      <b:Author>
+        <b:NameList>
+          <b:Person>
+            <b:Last>Waal</b:Last>
+            <b:First>de</b:First>
+          </b:Person>
+          <b:Person>
+            <b:Last>Toit</b:Last>
+            <b:First>du</b:First>
+          </b:Person>
+        </b:NameList>
+      </b:Author>
+    </b:Author>
+    <b:RefOrder>3</b:RefOrder>
+  </b:Source>
+  <b:Source>
+    <b:Tag>NgA16</b:Tag>
+    <b:SourceType>InternetSite</b:SourceType>
+    <b:Guid>{DC4C533C-57D6-45B9-8DF8-6AB645C409FE}</b:Guid>
+    <b:Author>
+      <b:Author>
+        <b:NameList>
+          <b:Person>
+            <b:Last>Ng</b:Last>
+            <b:First>A</b:First>
+          </b:Person>
+        </b:NameList>
+      </b:Author>
+    </b:Author>
+    <b:Title>Machine Learning</b:Title>
+    <b:InternetSiteTitle>Coursera</b:InternetSiteTitle>
+    <b:Year>2016</b:Year>
+    <b:URL>https://www.coursera.org/learn/machine-learning</b:URL>
+    <b:RefOrder>2</b:RefOrder>
+  </b:Source>
+  <b:Source>
+    <b:Tag>Ros19</b:Tag>
+    <b:SourceType>InternetSite</b:SourceType>
+    <b:Guid>{DBFD986F-AA88-4598-91C5-BB4992680B70}</b:Guid>
+    <b:Author>
+      <b:Author>
+        <b:NameList>
+          <b:Person>
+            <b:Last>Rosebrock</b:Last>
+            <b:First>A</b:First>
+          </b:Person>
+        </b:NameList>
+      </b:Author>
+    </b:Author>
+    <b:Title>Fashion MNIST with Keras and Deep Learning</b:Title>
+    <b:InternetSiteTitle>PyImageSearch</b:InternetSiteTitle>
+    <b:Year>2019</b:Year>
+    <b:Month>February</b:Month>
+    <b:Day>11</b:Day>
+    <b:URL>https://www.pyimagesearch.com/2019/02/11/fashion-mnist-with-keras-and-deep-learning/</b:URL>
+    <b:RefOrder>7</b:RefOrder>
   </b:Source>
 </b:Sources>
 </file>
 
 <file path=customXml/itemProps1.xml><?xml version="1.0" encoding="utf-8"?>
-<ds:datastoreItem xmlns:ds="http://schemas.openxmlformats.org/officeDocument/2006/customXml" ds:itemID="{55CE4EB1-80BD-4B21-BB6B-7C04F689E289}">
+<ds:datastoreItem xmlns:ds="http://schemas.openxmlformats.org/officeDocument/2006/customXml" ds:itemID="{55F2670C-2B00-4CBC-BADC-393C1A6A6495}">
   <ds:schemaRefs>
     <ds:schemaRef ds:uri="http://schemas.openxmlformats.org/officeDocument/2006/bibliography"/>
   </ds:schemaRefs>

</xml_diff>